<commit_message>
lesson planning and web development
</commit_message>
<xml_diff>
--- a/rhe309k-fall2014/documents/Interview-prep.docx
+++ b/rhe309k-fall2014/documents/Interview-prep.docx
@@ -5,8 +5,50 @@
     <w:p>
       <w:pPr>
         <w:pStyle w:val="Title"/>
+        <w:rPr>
+          <w:b w:val="0"/>
+          <w:sz w:val="24"/>
+          <w:szCs w:val="24"/>
+        </w:rPr>
       </w:pPr>
       <w:r>
+        <w:rPr>
+          <w:b w:val="0"/>
+          <w:sz w:val="24"/>
+          <w:szCs w:val="24"/>
+        </w:rPr>
+        <w:t>Name</w:t>
+      </w:r>
+      <w:r>
+        <w:rPr>
+          <w:b w:val="0"/>
+          <w:sz w:val="24"/>
+          <w:szCs w:val="24"/>
+        </w:rPr>
+        <w:t>:</w:t>
+      </w:r>
+    </w:p>
+    <w:p>
+      <w:r>
+        <w:t>Date:</w:t>
+      </w:r>
+    </w:p>
+    <w:p>
+      <w:r>
+        <w:t>RHE309k</w:t>
+      </w:r>
+    </w:p>
+    <w:p>
+      <w:pPr>
+        <w:pStyle w:val="Title"/>
+      </w:pPr>
+    </w:p>
+    <w:p>
+      <w:pPr>
+        <w:pStyle w:val="Title"/>
+        <w:jc w:val="center"/>
+      </w:pPr>
+      <w:r>
         <w:t>Interview Prep Worksheet</w:t>
       </w:r>
     </w:p>
@@ -64,13 +106,7 @@
     </w:p>
     <w:p>
       <w:r>
-        <w:t>[</w:t>
-      </w:r>
-      <w:r>
-        <w:t>Researcher’s position (Assistant professor? Associate professor?)</w:t>
-      </w:r>
-      <w:r>
-        <w:t>][</w:t>
+        <w:t>[Researcher’s position (Assistant professor? Associate professor?)][</w:t>
       </w:r>
       <w:r>
         <w:t>Researcher’s</w:t>
@@ -184,12 +220,14 @@
       <w:r>
         <w:t>.</w:t>
       </w:r>
-      <w:bookmarkStart w:id="0" w:name="_GoBack"/>
-      <w:bookmarkEnd w:id="0"/>
     </w:p>
     <w:sectPr>
-      <w:headerReference w:type="default" r:id="rId7"/>
-      <w:footerReference w:type="default" r:id="rId8"/>
+      <w:headerReference w:type="even" r:id="rId7"/>
+      <w:headerReference w:type="default" r:id="rId8"/>
+      <w:footerReference w:type="even" r:id="rId9"/>
+      <w:footerReference w:type="default" r:id="rId10"/>
+      <w:headerReference w:type="first" r:id="rId11"/>
+      <w:footerReference w:type="first" r:id="rId12"/>
       <w:pgSz w:w="12240" w:h="15840"/>
       <w:pgMar w:top="1440" w:right="1800" w:bottom="1440" w:left="1800" w:header="720" w:footer="720" w:gutter="0"/>
       <w:cols w:space="720"/>
@@ -224,9 +262,40 @@
     <w:pPr>
       <w:pStyle w:val="Footer"/>
     </w:pPr>
+  </w:p>
+</w:ftr>
+</file>
+
+<file path=word/footer2.xml><?xml version="1.0" encoding="utf-8"?>
+<w:ftr xmlns:wpc="http://schemas.microsoft.com/office/word/2010/wordprocessingCanvas" xmlns:mo="http://schemas.microsoft.com/office/mac/office/2008/main" xmlns:mc="http://schemas.openxmlformats.org/markup-compatibility/2006" xmlns:mv="urn:schemas-microsoft-com:mac:vml" xmlns:o="urn:schemas-microsoft-com:office:office" xmlns:r="http://schemas.openxmlformats.org/officeDocument/2006/relationships" xmlns:m="http://schemas.openxmlformats.org/officeDocument/2006/math" xmlns:v="urn:schemas-microsoft-com:vml" xmlns:wp14="http://schemas.microsoft.com/office/word/2010/wordprocessingDrawing" xmlns:wp="http://schemas.openxmlformats.org/drawingml/2006/wordprocessingDrawing" xmlns:w10="urn:schemas-microsoft-com:office:word" xmlns:w="http://schemas.openxmlformats.org/wordprocessingml/2006/main" xmlns:w14="http://schemas.microsoft.com/office/word/2010/wordml" xmlns:wpg="http://schemas.microsoft.com/office/word/2010/wordprocessingGroup" xmlns:wpi="http://schemas.microsoft.com/office/word/2010/wordprocessingInk" xmlns:wne="http://schemas.microsoft.com/office/word/2006/wordml" xmlns:wps="http://schemas.microsoft.com/office/word/2010/wordprocessingShape" mc:Ignorable="w14 wp14">
+  <w:p>
+    <w:pPr>
+      <w:pStyle w:val="Footer"/>
+      <w:tabs>
+        <w:tab w:val="clear" w:pos="4320"/>
+      </w:tabs>
+    </w:pPr>
     <w:r>
-      <w:t>RHE309k-Fall2014</w:t>
+      <w:t>Rhetoric of Science</w:t>
     </w:r>
+    <w:r>
+      <w:t>-Fall2014</w:t>
+    </w:r>
+    <w:r>
+      <w:tab/>
+    </w:r>
+    <w:bookmarkStart w:id="0" w:name="_GoBack"/>
+    <w:bookmarkEnd w:id="0"/>
+  </w:p>
+</w:ftr>
+</file>
+
+<file path=word/footer3.xml><?xml version="1.0" encoding="utf-8"?>
+<w:ftr xmlns:wpc="http://schemas.microsoft.com/office/word/2010/wordprocessingCanvas" xmlns:mo="http://schemas.microsoft.com/office/mac/office/2008/main" xmlns:mc="http://schemas.openxmlformats.org/markup-compatibility/2006" xmlns:mv="urn:schemas-microsoft-com:mac:vml" xmlns:o="urn:schemas-microsoft-com:office:office" xmlns:r="http://schemas.openxmlformats.org/officeDocument/2006/relationships" xmlns:m="http://schemas.openxmlformats.org/officeDocument/2006/math" xmlns:v="urn:schemas-microsoft-com:vml" xmlns:wp14="http://schemas.microsoft.com/office/word/2010/wordprocessingDrawing" xmlns:wp="http://schemas.openxmlformats.org/drawingml/2006/wordprocessingDrawing" xmlns:w10="urn:schemas-microsoft-com:office:word" xmlns:w="http://schemas.openxmlformats.org/wordprocessingml/2006/main" xmlns:w14="http://schemas.microsoft.com/office/word/2010/wordml" xmlns:wpg="http://schemas.microsoft.com/office/word/2010/wordprocessingGroup" xmlns:wpi="http://schemas.microsoft.com/office/word/2010/wordprocessingInk" xmlns:wne="http://schemas.microsoft.com/office/word/2006/wordml" xmlns:wps="http://schemas.microsoft.com/office/word/2010/wordprocessingShape" mc:Ignorable="w14 wp14">
+  <w:p>
+    <w:pPr>
+      <w:pStyle w:val="Footer"/>
+    </w:pPr>
   </w:p>
 </w:ftr>
 </file>
@@ -251,6 +320,16 @@
 </file>
 
 <file path=word/header1.xml><?xml version="1.0" encoding="utf-8"?>
+<w:hdr xmlns:wpc="http://schemas.microsoft.com/office/word/2010/wordprocessingCanvas" xmlns:mo="http://schemas.microsoft.com/office/mac/office/2008/main" xmlns:mc="http://schemas.openxmlformats.org/markup-compatibility/2006" xmlns:mv="urn:schemas-microsoft-com:mac:vml" xmlns:o="urn:schemas-microsoft-com:office:office" xmlns:r="http://schemas.openxmlformats.org/officeDocument/2006/relationships" xmlns:m="http://schemas.openxmlformats.org/officeDocument/2006/math" xmlns:v="urn:schemas-microsoft-com:vml" xmlns:wp14="http://schemas.microsoft.com/office/word/2010/wordprocessingDrawing" xmlns:wp="http://schemas.openxmlformats.org/drawingml/2006/wordprocessingDrawing" xmlns:w10="urn:schemas-microsoft-com:office:word" xmlns:w="http://schemas.openxmlformats.org/wordprocessingml/2006/main" xmlns:w14="http://schemas.microsoft.com/office/word/2010/wordml" xmlns:wpg="http://schemas.microsoft.com/office/word/2010/wordprocessingGroup" xmlns:wpi="http://schemas.microsoft.com/office/word/2010/wordprocessingInk" xmlns:wne="http://schemas.microsoft.com/office/word/2006/wordml" xmlns:wps="http://schemas.microsoft.com/office/word/2010/wordprocessingShape" mc:Ignorable="w14 wp14">
+  <w:p>
+    <w:pPr>
+      <w:pStyle w:val="Header"/>
+    </w:pPr>
+  </w:p>
+</w:hdr>
+</file>
+
+<file path=word/header2.xml><?xml version="1.0" encoding="utf-8"?>
 <w:hdr xmlns:wpc="http://schemas.microsoft.com/office/word/2010/wordprocessingCanvas" xmlns:mo="http://schemas.microsoft.com/office/mac/office/2008/main" xmlns:mc="http://schemas.openxmlformats.org/markup-compatibility/2006" xmlns:mv="urn:schemas-microsoft-com:mac:vml" xmlns:o="urn:schemas-microsoft-com:office:office" xmlns:r="http://schemas.openxmlformats.org/officeDocument/2006/relationships" xmlns:m="http://schemas.openxmlformats.org/officeDocument/2006/math" xmlns:v="urn:schemas-microsoft-com:vml" xmlns:wp14="http://schemas.microsoft.com/office/word/2010/wordprocessingDrawing" xmlns:wp="http://schemas.openxmlformats.org/drawingml/2006/wordprocessingDrawing" xmlns:w10="urn:schemas-microsoft-com:office:word" xmlns:w="http://schemas.openxmlformats.org/wordprocessingml/2006/main" xmlns:w14="http://schemas.microsoft.com/office/word/2010/wordml" xmlns:wpg="http://schemas.microsoft.com/office/word/2010/wordprocessingGroup" xmlns:wpi="http://schemas.microsoft.com/office/word/2010/wordprocessingInk" xmlns:wne="http://schemas.microsoft.com/office/word/2006/wordml" xmlns:wps="http://schemas.microsoft.com/office/word/2010/wordprocessingShape" mc:Ignorable="w14 wp14">
   <w:p>
     <w:pPr>
@@ -296,6 +375,16 @@
       </w:rPr>
       <w:fldChar w:fldCharType="end"/>
     </w:r>
+  </w:p>
+</w:hdr>
+</file>
+
+<file path=word/header3.xml><?xml version="1.0" encoding="utf-8"?>
+<w:hdr xmlns:wpc="http://schemas.microsoft.com/office/word/2010/wordprocessingCanvas" xmlns:mo="http://schemas.microsoft.com/office/mac/office/2008/main" xmlns:mc="http://schemas.openxmlformats.org/markup-compatibility/2006" xmlns:mv="urn:schemas-microsoft-com:mac:vml" xmlns:o="urn:schemas-microsoft-com:office:office" xmlns:r="http://schemas.openxmlformats.org/officeDocument/2006/relationships" xmlns:m="http://schemas.openxmlformats.org/officeDocument/2006/math" xmlns:v="urn:schemas-microsoft-com:vml" xmlns:wp14="http://schemas.microsoft.com/office/word/2010/wordprocessingDrawing" xmlns:wp="http://schemas.openxmlformats.org/drawingml/2006/wordprocessingDrawing" xmlns:w10="urn:schemas-microsoft-com:office:word" xmlns:w="http://schemas.openxmlformats.org/wordprocessingml/2006/main" xmlns:w14="http://schemas.microsoft.com/office/word/2010/wordml" xmlns:wpg="http://schemas.microsoft.com/office/word/2010/wordprocessingGroup" xmlns:wpi="http://schemas.microsoft.com/office/word/2010/wordprocessingInk" xmlns:wne="http://schemas.microsoft.com/office/word/2006/wordml" xmlns:wps="http://schemas.microsoft.com/office/word/2010/wordprocessingShape" mc:Ignorable="w14 wp14">
+  <w:p>
+    <w:pPr>
+      <w:pStyle w:val="Header"/>
+    </w:pPr>
   </w:p>
 </w:hdr>
 </file>

</xml_diff>

<commit_message>
website ready to launch
</commit_message>
<xml_diff>
--- a/rhe309k-fall2014/documents/Interview-prep.docx
+++ b/rhe309k-fall2014/documents/Interview-prep.docx
@@ -145,105 +145,116 @@
         <w:t>In 1-2 paragraphs, explain why this researcher will be an interesting subject for your article.</w:t>
       </w:r>
       <w:r>
-        <w:t xml:space="preserve"> You may choose to complete this section last.</w:t>
+        <w:t xml:space="preserve"> You may choose to complete this se</w:t>
       </w:r>
       <w:bookmarkStart w:id="0" w:name="_GoBack"/>
       <w:bookmarkEnd w:id="0"/>
+      <w:r>
+        <w:t>ction last.</w:t>
+      </w:r>
     </w:p>
     <w:p/>
+    <w:p>
+      <w:pPr>
+        <w:rPr>
+          <w:b/>
+        </w:rPr>
+      </w:pPr>
+      <w:r>
+        <w:rPr>
+          <w:b/>
+        </w:rPr>
+        <w:t>Bio</w:t>
+      </w:r>
+    </w:p>
+    <w:p>
+      <w:pPr>
+        <w:rPr>
+          <w:i/>
+        </w:rPr>
+      </w:pPr>
+      <w:r>
+        <w:rPr>
+          <w:i/>
+        </w:rPr>
+        <w:t>Find the researcher’s CV to complete this section:</w:t>
+      </w:r>
+    </w:p>
+    <w:p>
+      <w:r>
+        <w:t>Researcher’s doctoral alma mater:</w:t>
+      </w:r>
+    </w:p>
+    <w:p>
+      <w:r>
+        <w:t>Researcher’s year of graduation (PhD):</w:t>
+      </w:r>
+    </w:p>
+    <w:p>
+      <w:r>
+        <w:t xml:space="preserve">Researcher’s </w:t>
+      </w:r>
+      <w:r>
+        <w:t>prior work experience:</w:t>
+      </w:r>
+    </w:p>
     <w:p/>
     <w:p>
-      <w:pPr>
+      <w:r>
         <w:rPr>
           <w:b/>
         </w:rPr>
-      </w:pPr>
+        <w:t>Research</w:t>
+      </w:r>
+    </w:p>
+    <w:p>
+      <w:r>
+        <w:rPr>
+          <w:i/>
+        </w:rPr>
+        <w:t>Use the researcher’s website and CV to find this information. Also try the library website if necessary.</w:t>
+      </w:r>
+    </w:p>
+    <w:p>
+      <w:r>
+        <w:t>List the researcher’s most recent three publications, in APA format. Underneath each citation, copy and paste the article’s abstract.</w:t>
+      </w:r>
+    </w:p>
+    <w:p/>
+    <w:p>
       <w:r>
         <w:rPr>
           <w:b/>
         </w:rPr>
-        <w:t>Bio</w:t>
-      </w:r>
-    </w:p>
-    <w:p>
-      <w:pPr>
+        <w:t>Web Presence</w:t>
+      </w:r>
+    </w:p>
+    <w:p>
+      <w:r>
         <w:rPr>
           <w:i/>
         </w:rPr>
-      </w:pPr>
-      <w:r>
-        <w:rPr>
-          <w:i/>
-        </w:rPr>
-        <w:t>Find the researcher’s CV to complete this section:</w:t>
-      </w:r>
-    </w:p>
-    <w:p>
-      <w:r>
-        <w:t>Researcher’s doctoral alma mater:</w:t>
-      </w:r>
-    </w:p>
-    <w:p>
-      <w:r>
-        <w:t>Researcher’s year of graduation (PhD):</w:t>
-      </w:r>
-    </w:p>
-    <w:p>
-      <w:r>
-        <w:t xml:space="preserve">Researcher’s </w:t>
-      </w:r>
-      <w:r>
-        <w:t>prior work experience:</w:t>
+        <w:t>Google the researcher. Does anything come up? If so, provide links to any professionally relevant articles or websites (a blog? An interview? A news article?) here</w:t>
+      </w:r>
+      <w:r>
+        <w:t>.</w:t>
       </w:r>
     </w:p>
     <w:p/>
+    <w:p>
+      <w:r>
+        <w:rPr>
+          <w:b/>
+        </w:rPr>
+        <w:t>E-mail</w:t>
+      </w:r>
+    </w:p>
+    <w:p>
+      <w:r>
+        <w:t>Copy a draft of the e-mail you intend to send requesting an interview.</w:t>
+      </w:r>
+    </w:p>
     <w:p/>
-    <w:p/>
-    <w:p/>
-    <w:p/>
-    <w:p>
-      <w:r>
-        <w:rPr>
-          <w:b/>
-        </w:rPr>
-        <w:t>Research</w:t>
-      </w:r>
-    </w:p>
-    <w:p>
-      <w:r>
-        <w:rPr>
-          <w:i/>
-        </w:rPr>
-        <w:t>Use the researcher’s website and CV to find this information. Also try the library website if necessary.</w:t>
-      </w:r>
-    </w:p>
-    <w:p>
-      <w:r>
-        <w:t>List the researcher’s most recent three publications, in APA format. Underneath each citation, copy and paste the article’s abstract.</w:t>
-      </w:r>
-    </w:p>
-    <w:p/>
-    <w:p/>
-    <w:p/>
-    <w:p>
-      <w:r>
-        <w:rPr>
-          <w:b/>
-        </w:rPr>
-        <w:t>Web Presence</w:t>
-      </w:r>
-    </w:p>
-    <w:p>
-      <w:r>
-        <w:rPr>
-          <w:i/>
-        </w:rPr>
-        <w:t>Google the researcher. Does anything come up? If so, provide links to any professionally relevant articles or websites (a blog? An interview? A news article?) here</w:t>
-      </w:r>
-      <w:r>
-        <w:t>.</w:t>
-      </w:r>
-    </w:p>
     <w:sectPr>
       <w:headerReference w:type="even" r:id="rId7"/>
       <w:headerReference w:type="default" r:id="rId8"/>
@@ -569,7 +580,6 @@
   <w:style w:type="character" w:default="1" w:styleId="DefaultParagraphFont">
     <w:name w:val="Default Paragraph Font"/>
     <w:uiPriority w:val="1"/>
-    <w:semiHidden/>
     <w:unhideWhenUsed/>
   </w:style>
   <w:style w:type="table" w:default="1" w:styleId="TableNormal">
@@ -831,7 +841,6 @@
   <w:style w:type="character" w:default="1" w:styleId="DefaultParagraphFont">
     <w:name w:val="Default Paragraph Font"/>
     <w:uiPriority w:val="1"/>
-    <w:semiHidden/>
     <w:unhideWhenUsed/>
   </w:style>
   <w:style w:type="table" w:default="1" w:styleId="TableNormal">

</xml_diff>